<commit_message>
Created inital Analysis Sequence Diagrams
</commit_message>
<xml_diff>
--- a/Documents/Deliverable drafts_&_templates/Deliverable 2/SixGuys_Deliverable_2_SequenceDiagram.docx
+++ b/Documents/Deliverable drafts_&_templates/Deliverable 2/SixGuys_Deliverable_2_SequenceDiagram.docx
@@ -369,8 +369,6 @@
           </wp:anchor>
         </w:drawing>
       </w:r>
-      <w:bookmarkStart w:id="0" w:name="_GoBack"/>
-      <w:bookmarkEnd w:id="0"/>
     </w:p>
     <w:sectPr>
       <w:headerReference w:type="even" r:id="rId13"/>
@@ -742,6 +740,18 @@
       </w:rPr>
       <w:t xml:space="preserve"> Diagram</w:t>
     </w:r>
+    <w:r>
+      <w:rPr>
+        <w:rFonts w:ascii="Arial Nova" w:hAnsi="Arial Nova" w:cs="Times New Roman"/>
+        <w:b/>
+        <w:color w:val="214221"/>
+        <w:sz w:val="24"/>
+        <w:szCs w:val="24"/>
+      </w:rPr>
+      <w:t>s</w:t>
+    </w:r>
+    <w:bookmarkStart w:id="0" w:name="_GoBack"/>
+    <w:bookmarkEnd w:id="0"/>
   </w:p>
 </w:hdr>
 </file>

</xml_diff>

<commit_message>
Updated all Sequence Diagrams
</commit_message>
<xml_diff>
--- a/Documents/Deliverable drafts_&_templates/Deliverable 2/SixGuys_Deliverable_2_SequenceDiagram.docx
+++ b/Documents/Deliverable drafts_&_templates/Deliverable 2/SixGuys_Deliverable_2_SequenceDiagram.docx
@@ -4,23 +4,31 @@
   <w:body>
     <w:p/>
     <w:p>
+      <w:pPr>
+        <w:rPr>
+          <w:b/>
+          <w:bCs/>
+        </w:rPr>
+      </w:pPr>
       <w:r>
         <w:rPr>
+          <w:b/>
+          <w:bCs/>
           <w:noProof/>
         </w:rPr>
         <w:drawing>
-          <wp:anchor distT="0" distB="0" distL="114300" distR="114300" simplePos="0" relativeHeight="251662336" behindDoc="0" locked="0" layoutInCell="1" allowOverlap="1" wp14:anchorId="31CA8486" wp14:editId="3D9DE7F9">
+          <wp:anchor distT="0" distB="0" distL="114300" distR="114300" simplePos="0" relativeHeight="251658240" behindDoc="0" locked="0" layoutInCell="1" allowOverlap="1" wp14:anchorId="69D3BAB4" wp14:editId="69166111">
             <wp:simplePos x="0" y="0"/>
-            <wp:positionH relativeFrom="column">
-              <wp:posOffset>2177</wp:posOffset>
+            <wp:positionH relativeFrom="margin">
+              <wp:align>right</wp:align>
             </wp:positionH>
             <wp:positionV relativeFrom="paragraph">
-              <wp:posOffset>726</wp:posOffset>
+              <wp:posOffset>321310</wp:posOffset>
             </wp:positionV>
-            <wp:extent cx="5913755" cy="2310765"/>
-            <wp:effectExtent l="0" t="0" r="0" b="0"/>
+            <wp:extent cx="6487795" cy="2350770"/>
+            <wp:effectExtent l="0" t="0" r="8255" b="0"/>
             <wp:wrapTopAndBottom/>
-            <wp:docPr id="3" name="Picture 3"/>
+            <wp:docPr id="16" name="Picture 16"/>
             <wp:cNvGraphicFramePr>
               <a:graphicFrameLocks xmlns:a="http://schemas.openxmlformats.org/drawingml/2006/main" noChangeAspect="1"/>
             </wp:cNvGraphicFramePr>
@@ -28,7 +36,7 @@
               <a:graphicData uri="http://schemas.openxmlformats.org/drawingml/2006/picture">
                 <pic:pic xmlns:pic="http://schemas.openxmlformats.org/drawingml/2006/picture">
                   <pic:nvPicPr>
-                    <pic:cNvPr id="0" name="Picture 2"/>
+                    <pic:cNvPr id="0" name="Picture 3"/>
                     <pic:cNvPicPr>
                       <a:picLocks noChangeAspect="1" noChangeArrowheads="1"/>
                     </pic:cNvPicPr>
@@ -49,7 +57,7 @@
                   <pic:spPr bwMode="auto">
                     <a:xfrm>
                       <a:off x="0" y="0"/>
-                      <a:ext cx="5913755" cy="2310765"/>
+                      <a:ext cx="6487795" cy="2350770"/>
                     </a:xfrm>
                     <a:prstGeom prst="rect">
                       <a:avLst/>
@@ -59,28 +67,63 @@
                 </pic:pic>
               </a:graphicData>
             </a:graphic>
+            <wp14:sizeRelH relativeFrom="margin">
+              <wp14:pctWidth>0</wp14:pctWidth>
+            </wp14:sizeRelH>
+            <wp14:sizeRelV relativeFrom="margin">
+              <wp14:pctHeight>0</wp14:pctHeight>
+            </wp14:sizeRelV>
           </wp:anchor>
         </w:drawing>
       </w:r>
-    </w:p>
-    <w:p>
       <w:r>
         <w:rPr>
+          <w:b/>
+          <w:bCs/>
+        </w:rPr>
+        <w:t>Analysis Sequence Diagram:</w:t>
+      </w:r>
+    </w:p>
+    <w:p>
+      <w:pPr>
+        <w:rPr>
+          <w:b/>
+          <w:bCs/>
+        </w:rPr>
+      </w:pPr>
+    </w:p>
+    <w:p>
+      <w:pPr>
+        <w:rPr>
+          <w:b/>
+          <w:bCs/>
+        </w:rPr>
+      </w:pPr>
+    </w:p>
+    <w:p>
+      <w:pPr>
+        <w:rPr>
+          <w:b/>
+          <w:bCs/>
+        </w:rPr>
+      </w:pPr>
+      <w:r>
+        <w:rPr>
           <w:noProof/>
         </w:rPr>
         <w:drawing>
-          <wp:anchor distT="0" distB="0" distL="114300" distR="114300" simplePos="0" relativeHeight="251663360" behindDoc="0" locked="0" layoutInCell="1" allowOverlap="1" wp14:anchorId="39C870AA" wp14:editId="03A3A953">
+          <wp:anchor distT="0" distB="0" distL="114300" distR="114300" simplePos="0" relativeHeight="251659264" behindDoc="0" locked="0" layoutInCell="1" allowOverlap="1" wp14:anchorId="25BA4535" wp14:editId="184D3580">
             <wp:simplePos x="0" y="0"/>
-            <wp:positionH relativeFrom="column">
-              <wp:posOffset>1905</wp:posOffset>
+            <wp:positionH relativeFrom="margin">
+              <wp:align>right</wp:align>
             </wp:positionH>
             <wp:positionV relativeFrom="paragraph">
-              <wp:posOffset>2540</wp:posOffset>
+              <wp:posOffset>372745</wp:posOffset>
             </wp:positionV>
-            <wp:extent cx="5913755" cy="2371725"/>
-            <wp:effectExtent l="0" t="0" r="0" b="9525"/>
+            <wp:extent cx="6487795" cy="2349500"/>
+            <wp:effectExtent l="0" t="0" r="8255" b="0"/>
             <wp:wrapTopAndBottom/>
-            <wp:docPr id="4" name="Picture 4"/>
+            <wp:docPr id="18" name="Picture 18"/>
             <wp:cNvGraphicFramePr>
               <a:graphicFrameLocks xmlns:a="http://schemas.openxmlformats.org/drawingml/2006/main" noChangeAspect="1"/>
             </wp:cNvGraphicFramePr>
@@ -88,7 +131,7 @@
               <a:graphicData uri="http://schemas.openxmlformats.org/drawingml/2006/picture">
                 <pic:pic xmlns:pic="http://schemas.openxmlformats.org/drawingml/2006/picture">
                   <pic:nvPicPr>
-                    <pic:cNvPr id="0" name="Picture 3"/>
+                    <pic:cNvPr id="0" name="Picture 5"/>
                     <pic:cNvPicPr>
                       <a:picLocks noChangeAspect="1" noChangeArrowheads="1"/>
                     </pic:cNvPicPr>
@@ -109,7 +152,7 @@
                   <pic:spPr bwMode="auto">
                     <a:xfrm>
                       <a:off x="0" y="0"/>
-                      <a:ext cx="5913755" cy="2371725"/>
+                      <a:ext cx="6487795" cy="2349500"/>
                     </a:xfrm>
                     <a:prstGeom prst="rect">
                       <a:avLst/>
@@ -119,28 +162,56 @@
                 </pic:pic>
               </a:graphicData>
             </a:graphic>
+            <wp14:sizeRelH relativeFrom="margin">
+              <wp14:pctWidth>0</wp14:pctWidth>
+            </wp14:sizeRelH>
+            <wp14:sizeRelV relativeFrom="margin">
+              <wp14:pctHeight>0</wp14:pctHeight>
+            </wp14:sizeRelV>
           </wp:anchor>
         </w:drawing>
       </w:r>
-    </w:p>
-    <w:p>
       <w:r>
         <w:rPr>
+          <w:b/>
+          <w:bCs/>
+        </w:rPr>
+        <w:t>Design Sequence Diagram:</w:t>
+      </w:r>
+    </w:p>
+    <w:p/>
+    <w:p/>
+    <w:p/>
+    <w:p/>
+    <w:p/>
+    <w:p/>
+    <w:p/>
+    <w:p>
+      <w:pPr>
+        <w:rPr>
+          <w:b/>
+          <w:bCs/>
+        </w:rPr>
+      </w:pPr>
+      <w:r>
+        <w:rPr>
+          <w:b/>
+          <w:bCs/>
           <w:noProof/>
         </w:rPr>
         <w:drawing>
-          <wp:anchor distT="0" distB="0" distL="114300" distR="114300" simplePos="0" relativeHeight="251664384" behindDoc="0" locked="0" layoutInCell="1" allowOverlap="1" wp14:anchorId="728FB33F" wp14:editId="7C40BD3C">
+          <wp:anchor distT="0" distB="0" distL="114300" distR="114300" simplePos="0" relativeHeight="251660288" behindDoc="0" locked="0" layoutInCell="1" allowOverlap="1" wp14:anchorId="06A37E34" wp14:editId="28538696">
             <wp:simplePos x="0" y="0"/>
-            <wp:positionH relativeFrom="column">
-              <wp:posOffset>2177</wp:posOffset>
+            <wp:positionH relativeFrom="margin">
+              <wp:align>right</wp:align>
             </wp:positionH>
             <wp:positionV relativeFrom="paragraph">
-              <wp:posOffset>544</wp:posOffset>
+              <wp:posOffset>333375</wp:posOffset>
             </wp:positionV>
-            <wp:extent cx="5913755" cy="2310765"/>
+            <wp:extent cx="6484620" cy="2349500"/>
             <wp:effectExtent l="0" t="0" r="0" b="0"/>
             <wp:wrapTopAndBottom/>
-            <wp:docPr id="5" name="Picture 5"/>
+            <wp:docPr id="19" name="Picture 19"/>
             <wp:cNvGraphicFramePr>
               <a:graphicFrameLocks xmlns:a="http://schemas.openxmlformats.org/drawingml/2006/main" noChangeAspect="1"/>
             </wp:cNvGraphicFramePr>
@@ -148,7 +219,7 @@
               <a:graphicData uri="http://schemas.openxmlformats.org/drawingml/2006/picture">
                 <pic:pic xmlns:pic="http://schemas.openxmlformats.org/drawingml/2006/picture">
                   <pic:nvPicPr>
-                    <pic:cNvPr id="0" name="Picture 4"/>
+                    <pic:cNvPr id="0" name="Picture 6"/>
                     <pic:cNvPicPr>
                       <a:picLocks noChangeAspect="1" noChangeArrowheads="1"/>
                     </pic:cNvPicPr>
@@ -169,7 +240,7 @@
                   <pic:spPr bwMode="auto">
                     <a:xfrm>
                       <a:off x="0" y="0"/>
-                      <a:ext cx="5913755" cy="2310765"/>
+                      <a:ext cx="6484620" cy="2349500"/>
                     </a:xfrm>
                     <a:prstGeom prst="rect">
                       <a:avLst/>
@@ -179,29 +250,65 @@
                 </pic:pic>
               </a:graphicData>
             </a:graphic>
+            <wp14:sizeRelH relativeFrom="margin">
+              <wp14:pctWidth>0</wp14:pctWidth>
+            </wp14:sizeRelH>
+            <wp14:sizeRelV relativeFrom="margin">
+              <wp14:pctHeight>0</wp14:pctHeight>
+            </wp14:sizeRelV>
           </wp:anchor>
         </w:drawing>
       </w:r>
-    </w:p>
-    <w:p/>
-    <w:p>
       <w:r>
         <w:rPr>
+          <w:b/>
+          <w:bCs/>
+        </w:rPr>
+        <w:t>Analysis Sequence Diagram:</w:t>
+      </w:r>
+    </w:p>
+    <w:p>
+      <w:pPr>
+        <w:rPr>
+          <w:b/>
+          <w:bCs/>
+        </w:rPr>
+      </w:pPr>
+    </w:p>
+    <w:p>
+      <w:pPr>
+        <w:rPr>
+          <w:b/>
+          <w:bCs/>
+        </w:rPr>
+      </w:pPr>
+    </w:p>
+    <w:p>
+      <w:pPr>
+        <w:rPr>
+          <w:b/>
+          <w:bCs/>
+        </w:rPr>
+      </w:pPr>
+      <w:r>
+        <w:rPr>
+          <w:b/>
+          <w:bCs/>
           <w:noProof/>
         </w:rPr>
         <w:drawing>
-          <wp:anchor distT="0" distB="0" distL="114300" distR="114300" simplePos="0" relativeHeight="251665408" behindDoc="0" locked="0" layoutInCell="1" allowOverlap="1" wp14:anchorId="26BEAC5E" wp14:editId="439A6D10">
+          <wp:anchor distT="0" distB="0" distL="114300" distR="114300" simplePos="0" relativeHeight="251661312" behindDoc="0" locked="0" layoutInCell="1" allowOverlap="1" wp14:anchorId="08FDE49B" wp14:editId="05BD3013">
             <wp:simplePos x="0" y="0"/>
-            <wp:positionH relativeFrom="column">
-              <wp:posOffset>2177</wp:posOffset>
+            <wp:positionH relativeFrom="margin">
+              <wp:align>right</wp:align>
             </wp:positionH>
             <wp:positionV relativeFrom="paragraph">
-              <wp:posOffset>544</wp:posOffset>
+              <wp:posOffset>253365</wp:posOffset>
             </wp:positionV>
-            <wp:extent cx="5913755" cy="2310765"/>
-            <wp:effectExtent l="0" t="0" r="0" b="0"/>
+            <wp:extent cx="6492240" cy="2352675"/>
+            <wp:effectExtent l="0" t="0" r="3810" b="9525"/>
             <wp:wrapTopAndBottom/>
-            <wp:docPr id="7" name="Picture 7"/>
+            <wp:docPr id="20" name="Picture 20"/>
             <wp:cNvGraphicFramePr>
               <a:graphicFrameLocks xmlns:a="http://schemas.openxmlformats.org/drawingml/2006/main" noChangeAspect="1"/>
             </wp:cNvGraphicFramePr>
@@ -209,7 +316,7 @@
               <a:graphicData uri="http://schemas.openxmlformats.org/drawingml/2006/picture">
                 <pic:pic xmlns:pic="http://schemas.openxmlformats.org/drawingml/2006/picture">
                   <pic:nvPicPr>
-                    <pic:cNvPr id="0" name="Picture 5"/>
+                    <pic:cNvPr id="0" name="Picture 7"/>
                     <pic:cNvPicPr>
                       <a:picLocks noChangeAspect="1" noChangeArrowheads="1"/>
                     </pic:cNvPicPr>
@@ -230,7 +337,7 @@
                   <pic:spPr bwMode="auto">
                     <a:xfrm>
                       <a:off x="0" y="0"/>
-                      <a:ext cx="5913755" cy="2310765"/>
+                      <a:ext cx="6492240" cy="2352675"/>
                     </a:xfrm>
                     <a:prstGeom prst="rect">
                       <a:avLst/>
@@ -240,28 +347,113 @@
                 </pic:pic>
               </a:graphicData>
             </a:graphic>
+            <wp14:sizeRelH relativeFrom="margin">
+              <wp14:pctWidth>0</wp14:pctWidth>
+            </wp14:sizeRelH>
+            <wp14:sizeRelV relativeFrom="margin">
+              <wp14:pctHeight>0</wp14:pctHeight>
+            </wp14:sizeRelV>
           </wp:anchor>
         </w:drawing>
       </w:r>
-    </w:p>
-    <w:p>
       <w:r>
         <w:rPr>
+          <w:b/>
+          <w:bCs/>
+        </w:rPr>
+        <w:t>Design Sequence Diagram:</w:t>
+      </w:r>
+    </w:p>
+    <w:p>
+      <w:pPr>
+        <w:rPr>
+          <w:b/>
+          <w:bCs/>
+        </w:rPr>
+      </w:pPr>
+    </w:p>
+    <w:p>
+      <w:pPr>
+        <w:rPr>
+          <w:b/>
+          <w:bCs/>
+        </w:rPr>
+      </w:pPr>
+    </w:p>
+    <w:p>
+      <w:pPr>
+        <w:rPr>
+          <w:b/>
+          <w:bCs/>
+        </w:rPr>
+      </w:pPr>
+    </w:p>
+    <w:p>
+      <w:pPr>
+        <w:rPr>
+          <w:b/>
+          <w:bCs/>
+        </w:rPr>
+      </w:pPr>
+    </w:p>
+    <w:p>
+      <w:pPr>
+        <w:rPr>
+          <w:b/>
+          <w:bCs/>
+        </w:rPr>
+      </w:pPr>
+    </w:p>
+    <w:p>
+      <w:pPr>
+        <w:rPr>
+          <w:b/>
+          <w:bCs/>
+        </w:rPr>
+      </w:pPr>
+    </w:p>
+    <w:p>
+      <w:pPr>
+        <w:rPr>
+          <w:b/>
+          <w:bCs/>
+        </w:rPr>
+      </w:pPr>
+    </w:p>
+    <w:p>
+      <w:pPr>
+        <w:rPr>
+          <w:b/>
+          <w:bCs/>
+        </w:rPr>
+      </w:pPr>
+    </w:p>
+    <w:p>
+      <w:pPr>
+        <w:rPr>
+          <w:b/>
+          <w:bCs/>
+        </w:rPr>
+      </w:pPr>
+      <w:r>
+        <w:rPr>
+          <w:b/>
+          <w:bCs/>
           <w:noProof/>
         </w:rPr>
         <w:drawing>
-          <wp:anchor distT="0" distB="0" distL="114300" distR="114300" simplePos="0" relativeHeight="251666432" behindDoc="0" locked="0" layoutInCell="1" allowOverlap="1" wp14:anchorId="7130D4B5" wp14:editId="107A8C0B">
+          <wp:anchor distT="0" distB="0" distL="114300" distR="114300" simplePos="0" relativeHeight="251662336" behindDoc="0" locked="0" layoutInCell="1" allowOverlap="1" wp14:anchorId="67A45CCB" wp14:editId="68327056">
             <wp:simplePos x="0" y="0"/>
-            <wp:positionH relativeFrom="column">
-              <wp:posOffset>2177</wp:posOffset>
+            <wp:positionH relativeFrom="margin">
+              <wp:align>right</wp:align>
             </wp:positionH>
             <wp:positionV relativeFrom="paragraph">
-              <wp:posOffset>454</wp:posOffset>
+              <wp:posOffset>277767</wp:posOffset>
             </wp:positionV>
-            <wp:extent cx="5913755" cy="3340735"/>
+            <wp:extent cx="6482080" cy="2349500"/>
             <wp:effectExtent l="0" t="0" r="0" b="0"/>
             <wp:wrapTopAndBottom/>
-            <wp:docPr id="9" name="Picture 9"/>
+            <wp:docPr id="21" name="Picture 21"/>
             <wp:cNvGraphicFramePr>
               <a:graphicFrameLocks xmlns:a="http://schemas.openxmlformats.org/drawingml/2006/main" noChangeAspect="1"/>
             </wp:cNvGraphicFramePr>
@@ -269,7 +461,7 @@
               <a:graphicData uri="http://schemas.openxmlformats.org/drawingml/2006/picture">
                 <pic:pic xmlns:pic="http://schemas.openxmlformats.org/drawingml/2006/picture">
                   <pic:nvPicPr>
-                    <pic:cNvPr id="0" name="Picture 7"/>
+                    <pic:cNvPr id="0" name="Picture 8"/>
                     <pic:cNvPicPr>
                       <a:picLocks noChangeAspect="1" noChangeArrowheads="1"/>
                     </pic:cNvPicPr>
@@ -290,7 +482,7 @@
                   <pic:spPr bwMode="auto">
                     <a:xfrm>
                       <a:off x="0" y="0"/>
-                      <a:ext cx="5913755" cy="3340735"/>
+                      <a:ext cx="6482080" cy="2349500"/>
                     </a:xfrm>
                     <a:prstGeom prst="rect">
                       <a:avLst/>
@@ -300,34 +492,65 @@
                 </pic:pic>
               </a:graphicData>
             </a:graphic>
+            <wp14:sizeRelH relativeFrom="margin">
+              <wp14:pctWidth>0</wp14:pctWidth>
+            </wp14:sizeRelH>
+            <wp14:sizeRelV relativeFrom="margin">
+              <wp14:pctHeight>0</wp14:pctHeight>
+            </wp14:sizeRelV>
           </wp:anchor>
         </w:drawing>
       </w:r>
-    </w:p>
-    <w:p/>
-    <w:p/>
-    <w:p/>
-    <w:p/>
-    <w:p/>
-    <w:p/>
-    <w:p>
       <w:r>
         <w:rPr>
+          <w:b/>
+          <w:bCs/>
+        </w:rPr>
+        <w:t>Analysis Sequence Diagram:</w:t>
+      </w:r>
+    </w:p>
+    <w:p>
+      <w:pPr>
+        <w:rPr>
+          <w:b/>
+          <w:bCs/>
+        </w:rPr>
+      </w:pPr>
+    </w:p>
+    <w:p>
+      <w:pPr>
+        <w:rPr>
+          <w:b/>
+          <w:bCs/>
+        </w:rPr>
+      </w:pPr>
+    </w:p>
+    <w:p>
+      <w:pPr>
+        <w:rPr>
+          <w:b/>
+          <w:bCs/>
+        </w:rPr>
+      </w:pPr>
+      <w:r>
+        <w:rPr>
+          <w:b/>
+          <w:bCs/>
           <w:noProof/>
         </w:rPr>
         <w:drawing>
-          <wp:anchor distT="0" distB="0" distL="114300" distR="114300" simplePos="0" relativeHeight="251667456" behindDoc="0" locked="0" layoutInCell="1" allowOverlap="1" wp14:anchorId="5BA13FBA" wp14:editId="28300503">
+          <wp:anchor distT="0" distB="0" distL="114300" distR="114300" simplePos="0" relativeHeight="251663360" behindDoc="0" locked="0" layoutInCell="1" allowOverlap="1" wp14:anchorId="38191DE0" wp14:editId="7F1A472E">
             <wp:simplePos x="0" y="0"/>
-            <wp:positionH relativeFrom="column">
-              <wp:posOffset>2177</wp:posOffset>
+            <wp:positionH relativeFrom="margin">
+              <wp:align>right</wp:align>
             </wp:positionH>
             <wp:positionV relativeFrom="paragraph">
-              <wp:posOffset>726</wp:posOffset>
+              <wp:posOffset>283845</wp:posOffset>
             </wp:positionV>
-            <wp:extent cx="5913755" cy="6511290"/>
-            <wp:effectExtent l="0" t="0" r="0" b="3810"/>
+            <wp:extent cx="6487160" cy="2350770"/>
+            <wp:effectExtent l="0" t="0" r="8890" b="0"/>
             <wp:wrapTopAndBottom/>
-            <wp:docPr id="11" name="Picture 11"/>
+            <wp:docPr id="22" name="Picture 22"/>
             <wp:cNvGraphicFramePr>
               <a:graphicFrameLocks xmlns:a="http://schemas.openxmlformats.org/drawingml/2006/main" noChangeAspect="1"/>
             </wp:cNvGraphicFramePr>
@@ -335,7 +558,7 @@
               <a:graphicData uri="http://schemas.openxmlformats.org/drawingml/2006/picture">
                 <pic:pic xmlns:pic="http://schemas.openxmlformats.org/drawingml/2006/picture">
                   <pic:nvPicPr>
-                    <pic:cNvPr id="0" name="Picture 8"/>
+                    <pic:cNvPr id="0" name="Picture 9"/>
                     <pic:cNvPicPr>
                       <a:picLocks noChangeAspect="1" noChangeArrowheads="1"/>
                     </pic:cNvPicPr>
@@ -356,7 +579,7 @@
                   <pic:spPr bwMode="auto">
                     <a:xfrm>
                       <a:off x="0" y="0"/>
-                      <a:ext cx="5913755" cy="6511290"/>
+                      <a:ext cx="6487160" cy="2350770"/>
                     </a:xfrm>
                     <a:prstGeom prst="rect">
                       <a:avLst/>
@@ -366,17 +589,832 @@
                 </pic:pic>
               </a:graphicData>
             </a:graphic>
+            <wp14:sizeRelH relativeFrom="margin">
+              <wp14:pctWidth>0</wp14:pctWidth>
+            </wp14:sizeRelH>
+            <wp14:sizeRelV relativeFrom="margin">
+              <wp14:pctHeight>0</wp14:pctHeight>
+            </wp14:sizeRelV>
           </wp:anchor>
         </w:drawing>
       </w:r>
-    </w:p>
+      <w:r>
+        <w:rPr>
+          <w:b/>
+          <w:bCs/>
+        </w:rPr>
+        <w:t>Design Sequence Diagram:</w:t>
+      </w:r>
+    </w:p>
+    <w:p>
+      <w:pPr>
+        <w:rPr>
+          <w:b/>
+          <w:bCs/>
+        </w:rPr>
+      </w:pPr>
+    </w:p>
+    <w:p>
+      <w:pPr>
+        <w:rPr>
+          <w:b/>
+          <w:bCs/>
+        </w:rPr>
+      </w:pPr>
+    </w:p>
+    <w:p>
+      <w:pPr>
+        <w:rPr>
+          <w:b/>
+          <w:bCs/>
+        </w:rPr>
+      </w:pPr>
+    </w:p>
+    <w:p>
+      <w:pPr>
+        <w:rPr>
+          <w:b/>
+          <w:bCs/>
+        </w:rPr>
+      </w:pPr>
+    </w:p>
+    <w:p>
+      <w:pPr>
+        <w:rPr>
+          <w:b/>
+          <w:bCs/>
+        </w:rPr>
+      </w:pPr>
+    </w:p>
+    <w:p>
+      <w:pPr>
+        <w:rPr>
+          <w:b/>
+          <w:bCs/>
+        </w:rPr>
+      </w:pPr>
+    </w:p>
+    <w:p>
+      <w:pPr>
+        <w:rPr>
+          <w:b/>
+          <w:bCs/>
+        </w:rPr>
+      </w:pPr>
+    </w:p>
+    <w:p>
+      <w:pPr>
+        <w:rPr>
+          <w:b/>
+          <w:bCs/>
+        </w:rPr>
+      </w:pPr>
+    </w:p>
+    <w:p>
+      <w:pPr>
+        <w:rPr>
+          <w:b/>
+          <w:bCs/>
+        </w:rPr>
+      </w:pPr>
+      <w:r>
+        <w:rPr>
+          <w:b/>
+          <w:bCs/>
+          <w:noProof/>
+        </w:rPr>
+        <w:drawing>
+          <wp:anchor distT="0" distB="0" distL="114300" distR="114300" simplePos="0" relativeHeight="251664384" behindDoc="0" locked="0" layoutInCell="1" allowOverlap="1" wp14:anchorId="3E0A091C" wp14:editId="7F5C4E00">
+            <wp:simplePos x="0" y="0"/>
+            <wp:positionH relativeFrom="margin">
+              <wp:align>right</wp:align>
+            </wp:positionH>
+            <wp:positionV relativeFrom="paragraph">
+              <wp:posOffset>267335</wp:posOffset>
+            </wp:positionV>
+            <wp:extent cx="6487795" cy="2350770"/>
+            <wp:effectExtent l="0" t="0" r="8255" b="0"/>
+            <wp:wrapTopAndBottom/>
+            <wp:docPr id="23" name="Picture 23"/>
+            <wp:cNvGraphicFramePr>
+              <a:graphicFrameLocks xmlns:a="http://schemas.openxmlformats.org/drawingml/2006/main" noChangeAspect="1"/>
+            </wp:cNvGraphicFramePr>
+            <a:graphic xmlns:a="http://schemas.openxmlformats.org/drawingml/2006/main">
+              <a:graphicData uri="http://schemas.openxmlformats.org/drawingml/2006/picture">
+                <pic:pic xmlns:pic="http://schemas.openxmlformats.org/drawingml/2006/picture">
+                  <pic:nvPicPr>
+                    <pic:cNvPr id="0" name="Picture 10"/>
+                    <pic:cNvPicPr>
+                      <a:picLocks noChangeAspect="1" noChangeArrowheads="1"/>
+                    </pic:cNvPicPr>
+                  </pic:nvPicPr>
+                  <pic:blipFill>
+                    <a:blip r:embed="rId13">
+                      <a:extLst>
+                        <a:ext uri="{28A0092B-C50C-407E-A947-70E740481C1C}">
+                          <a14:useLocalDpi xmlns:a14="http://schemas.microsoft.com/office/drawing/2010/main" val="0"/>
+                        </a:ext>
+                      </a:extLst>
+                    </a:blip>
+                    <a:srcRect/>
+                    <a:stretch>
+                      <a:fillRect/>
+                    </a:stretch>
+                  </pic:blipFill>
+                  <pic:spPr bwMode="auto">
+                    <a:xfrm>
+                      <a:off x="0" y="0"/>
+                      <a:ext cx="6487795" cy="2350770"/>
+                    </a:xfrm>
+                    <a:prstGeom prst="rect">
+                      <a:avLst/>
+                    </a:prstGeom>
+                    <a:noFill/>
+                  </pic:spPr>
+                </pic:pic>
+              </a:graphicData>
+            </a:graphic>
+            <wp14:sizeRelH relativeFrom="margin">
+              <wp14:pctWidth>0</wp14:pctWidth>
+            </wp14:sizeRelH>
+            <wp14:sizeRelV relativeFrom="margin">
+              <wp14:pctHeight>0</wp14:pctHeight>
+            </wp14:sizeRelV>
+          </wp:anchor>
+        </w:drawing>
+      </w:r>
+      <w:r>
+        <w:rPr>
+          <w:b/>
+          <w:bCs/>
+        </w:rPr>
+        <w:t>Analysis Sequence Diagram:</w:t>
+      </w:r>
+    </w:p>
+    <w:p>
+      <w:pPr>
+        <w:rPr>
+          <w:b/>
+          <w:bCs/>
+        </w:rPr>
+      </w:pPr>
+    </w:p>
+    <w:p>
+      <w:pPr>
+        <w:rPr>
+          <w:b/>
+          <w:bCs/>
+        </w:rPr>
+      </w:pPr>
+    </w:p>
+    <w:p>
+      <w:pPr>
+        <w:rPr>
+          <w:b/>
+          <w:bCs/>
+        </w:rPr>
+      </w:pPr>
+      <w:r>
+        <w:rPr>
+          <w:b/>
+          <w:bCs/>
+          <w:noProof/>
+        </w:rPr>
+        <w:drawing>
+          <wp:anchor distT="0" distB="0" distL="114300" distR="114300" simplePos="0" relativeHeight="251665408" behindDoc="0" locked="0" layoutInCell="1" allowOverlap="1" wp14:anchorId="73711DF5" wp14:editId="5A4CF5A5">
+            <wp:simplePos x="0" y="0"/>
+            <wp:positionH relativeFrom="margin">
+              <wp:align>right</wp:align>
+            </wp:positionH>
+            <wp:positionV relativeFrom="paragraph">
+              <wp:posOffset>286385</wp:posOffset>
+            </wp:positionV>
+            <wp:extent cx="6487795" cy="2351405"/>
+            <wp:effectExtent l="0" t="0" r="8255" b="0"/>
+            <wp:wrapTopAndBottom/>
+            <wp:docPr id="25" name="Picture 25"/>
+            <wp:cNvGraphicFramePr>
+              <a:graphicFrameLocks xmlns:a="http://schemas.openxmlformats.org/drawingml/2006/main" noChangeAspect="1"/>
+            </wp:cNvGraphicFramePr>
+            <a:graphic xmlns:a="http://schemas.openxmlformats.org/drawingml/2006/main">
+              <a:graphicData uri="http://schemas.openxmlformats.org/drawingml/2006/picture">
+                <pic:pic xmlns:pic="http://schemas.openxmlformats.org/drawingml/2006/picture">
+                  <pic:nvPicPr>
+                    <pic:cNvPr id="0" name="Picture 11"/>
+                    <pic:cNvPicPr>
+                      <a:picLocks noChangeAspect="1" noChangeArrowheads="1"/>
+                    </pic:cNvPicPr>
+                  </pic:nvPicPr>
+                  <pic:blipFill>
+                    <a:blip r:embed="rId14">
+                      <a:extLst>
+                        <a:ext uri="{28A0092B-C50C-407E-A947-70E740481C1C}">
+                          <a14:useLocalDpi xmlns:a14="http://schemas.microsoft.com/office/drawing/2010/main" val="0"/>
+                        </a:ext>
+                      </a:extLst>
+                    </a:blip>
+                    <a:srcRect/>
+                    <a:stretch>
+                      <a:fillRect/>
+                    </a:stretch>
+                  </pic:blipFill>
+                  <pic:spPr bwMode="auto">
+                    <a:xfrm>
+                      <a:off x="0" y="0"/>
+                      <a:ext cx="6487795" cy="2351405"/>
+                    </a:xfrm>
+                    <a:prstGeom prst="rect">
+                      <a:avLst/>
+                    </a:prstGeom>
+                    <a:noFill/>
+                  </pic:spPr>
+                </pic:pic>
+              </a:graphicData>
+            </a:graphic>
+            <wp14:sizeRelH relativeFrom="margin">
+              <wp14:pctWidth>0</wp14:pctWidth>
+            </wp14:sizeRelH>
+            <wp14:sizeRelV relativeFrom="margin">
+              <wp14:pctHeight>0</wp14:pctHeight>
+            </wp14:sizeRelV>
+          </wp:anchor>
+        </w:drawing>
+      </w:r>
+      <w:r>
+        <w:rPr>
+          <w:b/>
+          <w:bCs/>
+        </w:rPr>
+        <w:t>Design Sequence Diagram:</w:t>
+      </w:r>
+    </w:p>
+    <w:p>
+      <w:pPr>
+        <w:rPr>
+          <w:b/>
+          <w:bCs/>
+        </w:rPr>
+      </w:pPr>
+    </w:p>
+    <w:p>
+      <w:pPr>
+        <w:rPr>
+          <w:b/>
+          <w:bCs/>
+        </w:rPr>
+      </w:pPr>
+    </w:p>
+    <w:p>
+      <w:pPr>
+        <w:rPr>
+          <w:b/>
+          <w:bCs/>
+        </w:rPr>
+      </w:pPr>
+    </w:p>
+    <w:p>
+      <w:pPr>
+        <w:rPr>
+          <w:b/>
+          <w:bCs/>
+        </w:rPr>
+      </w:pPr>
+    </w:p>
+    <w:p>
+      <w:pPr>
+        <w:rPr>
+          <w:b/>
+          <w:bCs/>
+        </w:rPr>
+      </w:pPr>
+    </w:p>
+    <w:p>
+      <w:pPr>
+        <w:rPr>
+          <w:b/>
+          <w:bCs/>
+        </w:rPr>
+      </w:pPr>
+    </w:p>
+    <w:p>
+      <w:pPr>
+        <w:rPr>
+          <w:b/>
+          <w:bCs/>
+        </w:rPr>
+      </w:pPr>
+    </w:p>
+    <w:p>
+      <w:pPr>
+        <w:rPr>
+          <w:b/>
+          <w:bCs/>
+        </w:rPr>
+      </w:pPr>
+    </w:p>
+    <w:p>
+      <w:pPr>
+        <w:rPr>
+          <w:b/>
+          <w:bCs/>
+        </w:rPr>
+      </w:pPr>
+      <w:r>
+        <w:rPr>
+          <w:b/>
+          <w:bCs/>
+          <w:noProof/>
+        </w:rPr>
+        <w:drawing>
+          <wp:anchor distT="0" distB="0" distL="114300" distR="114300" simplePos="0" relativeHeight="251666432" behindDoc="0" locked="0" layoutInCell="1" allowOverlap="1" wp14:anchorId="74B03D92" wp14:editId="6B12EEA4">
+            <wp:simplePos x="0" y="0"/>
+            <wp:positionH relativeFrom="margin">
+              <wp:align>right</wp:align>
+            </wp:positionH>
+            <wp:positionV relativeFrom="paragraph">
+              <wp:posOffset>297180</wp:posOffset>
+            </wp:positionV>
+            <wp:extent cx="6496050" cy="2353945"/>
+            <wp:effectExtent l="0" t="0" r="0" b="8255"/>
+            <wp:wrapTopAndBottom/>
+            <wp:docPr id="26" name="Picture 26"/>
+            <wp:cNvGraphicFramePr>
+              <a:graphicFrameLocks xmlns:a="http://schemas.openxmlformats.org/drawingml/2006/main" noChangeAspect="1"/>
+            </wp:cNvGraphicFramePr>
+            <a:graphic xmlns:a="http://schemas.openxmlformats.org/drawingml/2006/main">
+              <a:graphicData uri="http://schemas.openxmlformats.org/drawingml/2006/picture">
+                <pic:pic xmlns:pic="http://schemas.openxmlformats.org/drawingml/2006/picture">
+                  <pic:nvPicPr>
+                    <pic:cNvPr id="0" name="Picture 12"/>
+                    <pic:cNvPicPr>
+                      <a:picLocks noChangeAspect="1" noChangeArrowheads="1"/>
+                    </pic:cNvPicPr>
+                  </pic:nvPicPr>
+                  <pic:blipFill>
+                    <a:blip r:embed="rId15">
+                      <a:extLst>
+                        <a:ext uri="{28A0092B-C50C-407E-A947-70E740481C1C}">
+                          <a14:useLocalDpi xmlns:a14="http://schemas.microsoft.com/office/drawing/2010/main" val="0"/>
+                        </a:ext>
+                      </a:extLst>
+                    </a:blip>
+                    <a:srcRect/>
+                    <a:stretch>
+                      <a:fillRect/>
+                    </a:stretch>
+                  </pic:blipFill>
+                  <pic:spPr bwMode="auto">
+                    <a:xfrm>
+                      <a:off x="0" y="0"/>
+                      <a:ext cx="6496050" cy="2353945"/>
+                    </a:xfrm>
+                    <a:prstGeom prst="rect">
+                      <a:avLst/>
+                    </a:prstGeom>
+                    <a:noFill/>
+                  </pic:spPr>
+                </pic:pic>
+              </a:graphicData>
+            </a:graphic>
+            <wp14:sizeRelH relativeFrom="margin">
+              <wp14:pctWidth>0</wp14:pctWidth>
+            </wp14:sizeRelH>
+            <wp14:sizeRelV relativeFrom="margin">
+              <wp14:pctHeight>0</wp14:pctHeight>
+            </wp14:sizeRelV>
+          </wp:anchor>
+        </w:drawing>
+      </w:r>
+      <w:r>
+        <w:rPr>
+          <w:b/>
+          <w:bCs/>
+        </w:rPr>
+        <w:t>Analysis Sequence Diagram:</w:t>
+      </w:r>
+    </w:p>
+    <w:p>
+      <w:pPr>
+        <w:rPr>
+          <w:b/>
+          <w:bCs/>
+        </w:rPr>
+      </w:pPr>
+    </w:p>
+    <w:p>
+      <w:pPr>
+        <w:rPr>
+          <w:b/>
+          <w:bCs/>
+        </w:rPr>
+      </w:pPr>
+      <w:r>
+        <w:rPr>
+          <w:b/>
+          <w:bCs/>
+          <w:noProof/>
+        </w:rPr>
+        <w:drawing>
+          <wp:anchor distT="0" distB="0" distL="114300" distR="114300" simplePos="0" relativeHeight="251667456" behindDoc="0" locked="0" layoutInCell="1" allowOverlap="1" wp14:anchorId="285B993C" wp14:editId="300E5326">
+            <wp:simplePos x="0" y="0"/>
+            <wp:positionH relativeFrom="margin">
+              <wp:align>right</wp:align>
+            </wp:positionH>
+            <wp:positionV relativeFrom="paragraph">
+              <wp:posOffset>288290</wp:posOffset>
+            </wp:positionV>
+            <wp:extent cx="6490970" cy="2352675"/>
+            <wp:effectExtent l="0" t="0" r="5080" b="9525"/>
+            <wp:wrapTopAndBottom/>
+            <wp:docPr id="27" name="Picture 27"/>
+            <wp:cNvGraphicFramePr>
+              <a:graphicFrameLocks xmlns:a="http://schemas.openxmlformats.org/drawingml/2006/main" noChangeAspect="1"/>
+            </wp:cNvGraphicFramePr>
+            <a:graphic xmlns:a="http://schemas.openxmlformats.org/drawingml/2006/main">
+              <a:graphicData uri="http://schemas.openxmlformats.org/drawingml/2006/picture">
+                <pic:pic xmlns:pic="http://schemas.openxmlformats.org/drawingml/2006/picture">
+                  <pic:nvPicPr>
+                    <pic:cNvPr id="0" name="Picture 13"/>
+                    <pic:cNvPicPr>
+                      <a:picLocks noChangeAspect="1" noChangeArrowheads="1"/>
+                    </pic:cNvPicPr>
+                  </pic:nvPicPr>
+                  <pic:blipFill>
+                    <a:blip r:embed="rId16">
+                      <a:extLst>
+                        <a:ext uri="{28A0092B-C50C-407E-A947-70E740481C1C}">
+                          <a14:useLocalDpi xmlns:a14="http://schemas.microsoft.com/office/drawing/2010/main" val="0"/>
+                        </a:ext>
+                      </a:extLst>
+                    </a:blip>
+                    <a:srcRect/>
+                    <a:stretch>
+                      <a:fillRect/>
+                    </a:stretch>
+                  </pic:blipFill>
+                  <pic:spPr bwMode="auto">
+                    <a:xfrm>
+                      <a:off x="0" y="0"/>
+                      <a:ext cx="6490970" cy="2352675"/>
+                    </a:xfrm>
+                    <a:prstGeom prst="rect">
+                      <a:avLst/>
+                    </a:prstGeom>
+                    <a:noFill/>
+                  </pic:spPr>
+                </pic:pic>
+              </a:graphicData>
+            </a:graphic>
+            <wp14:sizeRelH relativeFrom="margin">
+              <wp14:pctWidth>0</wp14:pctWidth>
+            </wp14:sizeRelH>
+            <wp14:sizeRelV relativeFrom="margin">
+              <wp14:pctHeight>0</wp14:pctHeight>
+            </wp14:sizeRelV>
+          </wp:anchor>
+        </w:drawing>
+      </w:r>
+      <w:r>
+        <w:rPr>
+          <w:b/>
+          <w:bCs/>
+        </w:rPr>
+        <w:t>Design Sequence Diagram:</w:t>
+      </w:r>
+    </w:p>
+    <w:p>
+      <w:pPr>
+        <w:rPr>
+          <w:b/>
+          <w:bCs/>
+        </w:rPr>
+      </w:pPr>
+    </w:p>
+    <w:p>
+      <w:pPr>
+        <w:rPr>
+          <w:b/>
+          <w:bCs/>
+        </w:rPr>
+      </w:pPr>
+    </w:p>
+    <w:p>
+      <w:pPr>
+        <w:rPr>
+          <w:b/>
+          <w:bCs/>
+        </w:rPr>
+      </w:pPr>
+    </w:p>
+    <w:p>
+      <w:pPr>
+        <w:rPr>
+          <w:b/>
+          <w:bCs/>
+        </w:rPr>
+      </w:pPr>
+    </w:p>
+    <w:p>
+      <w:pPr>
+        <w:rPr>
+          <w:b/>
+          <w:bCs/>
+        </w:rPr>
+      </w:pPr>
+    </w:p>
+    <w:p>
+      <w:pPr>
+        <w:rPr>
+          <w:b/>
+          <w:bCs/>
+        </w:rPr>
+      </w:pPr>
+    </w:p>
+    <w:p>
+      <w:pPr>
+        <w:rPr>
+          <w:b/>
+          <w:bCs/>
+        </w:rPr>
+      </w:pPr>
+    </w:p>
+    <w:p>
+      <w:pPr>
+        <w:rPr>
+          <w:b/>
+          <w:bCs/>
+        </w:rPr>
+      </w:pPr>
+    </w:p>
+    <w:p>
+      <w:pPr>
+        <w:rPr>
+          <w:b/>
+          <w:bCs/>
+        </w:rPr>
+      </w:pPr>
+    </w:p>
+    <w:p>
+      <w:pPr>
+        <w:rPr>
+          <w:b/>
+          <w:bCs/>
+        </w:rPr>
+      </w:pPr>
+      <w:r>
+        <w:rPr>
+          <w:b/>
+          <w:bCs/>
+          <w:noProof/>
+        </w:rPr>
+        <w:drawing>
+          <wp:anchor distT="0" distB="0" distL="114300" distR="114300" simplePos="0" relativeHeight="251668480" behindDoc="0" locked="0" layoutInCell="1" allowOverlap="1" wp14:anchorId="04227C14" wp14:editId="257404B6">
+            <wp:simplePos x="0" y="0"/>
+            <wp:positionH relativeFrom="margin">
+              <wp:align>right</wp:align>
+            </wp:positionH>
+            <wp:positionV relativeFrom="paragraph">
+              <wp:posOffset>285115</wp:posOffset>
+            </wp:positionV>
+            <wp:extent cx="6496050" cy="4990465"/>
+            <wp:effectExtent l="0" t="0" r="0" b="635"/>
+            <wp:wrapTopAndBottom/>
+            <wp:docPr id="28" name="Picture 28"/>
+            <wp:cNvGraphicFramePr>
+              <a:graphicFrameLocks xmlns:a="http://schemas.openxmlformats.org/drawingml/2006/main" noChangeAspect="1"/>
+            </wp:cNvGraphicFramePr>
+            <a:graphic xmlns:a="http://schemas.openxmlformats.org/drawingml/2006/main">
+              <a:graphicData uri="http://schemas.openxmlformats.org/drawingml/2006/picture">
+                <pic:pic xmlns:pic="http://schemas.openxmlformats.org/drawingml/2006/picture">
+                  <pic:nvPicPr>
+                    <pic:cNvPr id="0" name="Picture 14"/>
+                    <pic:cNvPicPr>
+                      <a:picLocks noChangeAspect="1" noChangeArrowheads="1"/>
+                    </pic:cNvPicPr>
+                  </pic:nvPicPr>
+                  <pic:blipFill>
+                    <a:blip r:embed="rId17">
+                      <a:extLst>
+                        <a:ext uri="{28A0092B-C50C-407E-A947-70E740481C1C}">
+                          <a14:useLocalDpi xmlns:a14="http://schemas.microsoft.com/office/drawing/2010/main" val="0"/>
+                        </a:ext>
+                      </a:extLst>
+                    </a:blip>
+                    <a:srcRect/>
+                    <a:stretch>
+                      <a:fillRect/>
+                    </a:stretch>
+                  </pic:blipFill>
+                  <pic:spPr bwMode="auto">
+                    <a:xfrm>
+                      <a:off x="0" y="0"/>
+                      <a:ext cx="6496050" cy="4990465"/>
+                    </a:xfrm>
+                    <a:prstGeom prst="rect">
+                      <a:avLst/>
+                    </a:prstGeom>
+                    <a:noFill/>
+                  </pic:spPr>
+                </pic:pic>
+              </a:graphicData>
+            </a:graphic>
+            <wp14:sizeRelH relativeFrom="margin">
+              <wp14:pctWidth>0</wp14:pctWidth>
+            </wp14:sizeRelH>
+            <wp14:sizeRelV relativeFrom="margin">
+              <wp14:pctHeight>0</wp14:pctHeight>
+            </wp14:sizeRelV>
+          </wp:anchor>
+        </w:drawing>
+      </w:r>
+      <w:r>
+        <w:rPr>
+          <w:b/>
+          <w:bCs/>
+        </w:rPr>
+        <w:t>Analysis Sequence Diagram:</w:t>
+      </w:r>
+    </w:p>
+    <w:p>
+      <w:pPr>
+        <w:rPr>
+          <w:b/>
+          <w:bCs/>
+        </w:rPr>
+      </w:pPr>
+    </w:p>
+    <w:p>
+      <w:pPr>
+        <w:rPr>
+          <w:b/>
+          <w:bCs/>
+        </w:rPr>
+      </w:pPr>
+    </w:p>
+    <w:p>
+      <w:pPr>
+        <w:rPr>
+          <w:b/>
+          <w:bCs/>
+        </w:rPr>
+      </w:pPr>
+    </w:p>
+    <w:p>
+      <w:pPr>
+        <w:rPr>
+          <w:b/>
+          <w:bCs/>
+        </w:rPr>
+      </w:pPr>
+    </w:p>
+    <w:p>
+      <w:pPr>
+        <w:rPr>
+          <w:b/>
+          <w:bCs/>
+        </w:rPr>
+      </w:pPr>
+    </w:p>
+    <w:p>
+      <w:pPr>
+        <w:rPr>
+          <w:b/>
+          <w:bCs/>
+        </w:rPr>
+      </w:pPr>
+    </w:p>
+    <w:p>
+      <w:pPr>
+        <w:rPr>
+          <w:b/>
+          <w:bCs/>
+        </w:rPr>
+      </w:pPr>
+    </w:p>
+    <w:p>
+      <w:pPr>
+        <w:rPr>
+          <w:b/>
+          <w:bCs/>
+        </w:rPr>
+      </w:pPr>
+    </w:p>
+    <w:p>
+      <w:pPr>
+        <w:rPr>
+          <w:b/>
+          <w:bCs/>
+        </w:rPr>
+      </w:pPr>
+    </w:p>
+    <w:p>
+      <w:pPr>
+        <w:rPr>
+          <w:b/>
+          <w:bCs/>
+        </w:rPr>
+      </w:pPr>
+    </w:p>
+    <w:p>
+      <w:pPr>
+        <w:rPr>
+          <w:b/>
+          <w:bCs/>
+        </w:rPr>
+      </w:pPr>
+      <w:r>
+        <w:rPr>
+          <w:b/>
+          <w:bCs/>
+        </w:rPr>
+        <w:t>Design Sequence Diagram:</w:t>
+      </w:r>
+      <w:bookmarkStart w:id="0" w:name="_GoBack"/>
+      <w:bookmarkEnd w:id="0"/>
+      <w:r>
+        <w:rPr>
+          <w:b/>
+          <w:bCs/>
+          <w:noProof/>
+        </w:rPr>
+        <w:drawing>
+          <wp:anchor distT="0" distB="0" distL="114300" distR="114300" simplePos="0" relativeHeight="251669504" behindDoc="0" locked="0" layoutInCell="1" allowOverlap="1" wp14:anchorId="01835D8B" wp14:editId="5C603074">
+            <wp:simplePos x="0" y="0"/>
+            <wp:positionH relativeFrom="margin">
+              <wp:align>right</wp:align>
+            </wp:positionH>
+            <wp:positionV relativeFrom="paragraph">
+              <wp:posOffset>399415</wp:posOffset>
+            </wp:positionV>
+            <wp:extent cx="6494145" cy="4989195"/>
+            <wp:effectExtent l="0" t="0" r="1905" b="1905"/>
+            <wp:wrapTopAndBottom/>
+            <wp:docPr id="29" name="Picture 29"/>
+            <wp:cNvGraphicFramePr>
+              <a:graphicFrameLocks xmlns:a="http://schemas.openxmlformats.org/drawingml/2006/main" noChangeAspect="1"/>
+            </wp:cNvGraphicFramePr>
+            <a:graphic xmlns:a="http://schemas.openxmlformats.org/drawingml/2006/main">
+              <a:graphicData uri="http://schemas.openxmlformats.org/drawingml/2006/picture">
+                <pic:pic xmlns:pic="http://schemas.openxmlformats.org/drawingml/2006/picture">
+                  <pic:nvPicPr>
+                    <pic:cNvPr id="0" name="Picture 15"/>
+                    <pic:cNvPicPr>
+                      <a:picLocks noChangeAspect="1" noChangeArrowheads="1"/>
+                    </pic:cNvPicPr>
+                  </pic:nvPicPr>
+                  <pic:blipFill>
+                    <a:blip r:embed="rId18">
+                      <a:extLst>
+                        <a:ext uri="{28A0092B-C50C-407E-A947-70E740481C1C}">
+                          <a14:useLocalDpi xmlns:a14="http://schemas.microsoft.com/office/drawing/2010/main" val="0"/>
+                        </a:ext>
+                      </a:extLst>
+                    </a:blip>
+                    <a:srcRect/>
+                    <a:stretch>
+                      <a:fillRect/>
+                    </a:stretch>
+                  </pic:blipFill>
+                  <pic:spPr bwMode="auto">
+                    <a:xfrm>
+                      <a:off x="0" y="0"/>
+                      <a:ext cx="6494145" cy="4989195"/>
+                    </a:xfrm>
+                    <a:prstGeom prst="rect">
+                      <a:avLst/>
+                    </a:prstGeom>
+                    <a:noFill/>
+                  </pic:spPr>
+                </pic:pic>
+              </a:graphicData>
+            </a:graphic>
+            <wp14:sizeRelH relativeFrom="margin">
+              <wp14:pctWidth>0</wp14:pctWidth>
+            </wp14:sizeRelH>
+            <wp14:sizeRelV relativeFrom="margin">
+              <wp14:pctHeight>0</wp14:pctHeight>
+            </wp14:sizeRelV>
+          </wp:anchor>
+        </w:drawing>
+      </w:r>
+    </w:p>
+    <w:p/>
+    <w:p/>
+    <w:p/>
+    <w:p/>
+    <w:p/>
+    <w:p/>
+    <w:p/>
+    <w:p/>
+    <w:p/>
+    <w:p/>
     <w:sectPr>
-      <w:headerReference w:type="even" r:id="rId13"/>
-      <w:headerReference w:type="default" r:id="rId14"/>
-      <w:footerReference w:type="even" r:id="rId15"/>
-      <w:footerReference w:type="default" r:id="rId16"/>
-      <w:headerReference w:type="first" r:id="rId17"/>
-      <w:footerReference w:type="first" r:id="rId18"/>
+      <w:headerReference w:type="even" r:id="rId19"/>
+      <w:headerReference w:type="default" r:id="rId20"/>
+      <w:footerReference w:type="even" r:id="rId21"/>
+      <w:footerReference w:type="default" r:id="rId22"/>
+      <w:headerReference w:type="first" r:id="rId23"/>
+      <w:footerReference w:type="first" r:id="rId24"/>
       <w:pgSz w:w="12240" w:h="15840"/>
       <w:pgMar w:top="1440" w:right="1008" w:bottom="1440" w:left="1008" w:header="720" w:footer="720" w:gutter="0"/>
       <w:pgBorders w:offsetFrom="page">
@@ -750,8 +1788,6 @@
       </w:rPr>
       <w:t>s</w:t>
     </w:r>
-    <w:bookmarkStart w:id="0" w:name="_GoBack"/>
-    <w:bookmarkEnd w:id="0"/>
   </w:p>
 </w:hdr>
 </file>
@@ -1825,7 +2861,6 @@
   <w:style w:type="character" w:default="1" w:styleId="DefaultParagraphFont">
     <w:name w:val="Default Paragraph Font"/>
     <w:uiPriority w:val="1"/>
-    <w:semiHidden/>
     <w:unhideWhenUsed/>
   </w:style>
   <w:style w:type="table" w:default="1" w:styleId="TableNormal">

</xml_diff>

<commit_message>
reviewing docs and making minor fixes
</commit_message>
<xml_diff>
--- a/Documents/Deliverable drafts_&_templates/Deliverable 2/SixGuys_Deliverable_2_SequenceDiagram.docx
+++ b/Documents/Deliverable drafts_&_templates/Deliverable 2/SixGuys_Deliverable_2_SequenceDiagram.docx
@@ -2,7 +2,10 @@
 <file path=word/document.xml><?xml version="1.0" encoding="utf-8"?>
 <w:document xmlns:wpc="http://schemas.microsoft.com/office/word/2010/wordprocessingCanvas" xmlns:cx="http://schemas.microsoft.com/office/drawing/2014/chartex" xmlns:cx1="http://schemas.microsoft.com/office/drawing/2015/9/8/chartex" xmlns:cx2="http://schemas.microsoft.com/office/drawing/2015/10/21/chartex" xmlns:cx3="http://schemas.microsoft.com/office/drawing/2016/5/9/chartex" xmlns:cx4="http://schemas.microsoft.com/office/drawing/2016/5/10/chartex" xmlns:cx5="http://schemas.microsoft.com/office/drawing/2016/5/11/chartex" xmlns:cx6="http://schemas.microsoft.com/office/drawing/2016/5/12/chartex" xmlns:cx7="http://schemas.microsoft.com/office/drawing/2016/5/13/chartex" xmlns:cx8="http://schemas.microsoft.com/office/drawing/2016/5/14/chartex" xmlns:mc="http://schemas.openxmlformats.org/markup-compatibility/2006" xmlns:aink="http://schemas.microsoft.com/office/drawing/2016/ink" xmlns:am3d="http://schemas.microsoft.com/office/drawing/2017/model3d" xmlns:o="urn:schemas-microsoft-com:office:office" xmlns:r="http://schemas.openxmlformats.org/officeDocument/2006/relationships" xmlns:m="http://schemas.openxmlformats.org/officeDocument/2006/math" xmlns:v="urn:schemas-microsoft-com:vml" xmlns:wp14="http://schemas.microsoft.com/office/word/2010/wordprocessingDrawing" xmlns:wp="http://schemas.openxmlformats.org/drawingml/2006/wordprocessingDrawing" xmlns:w10="urn:schemas-microsoft-com:office:word" xmlns:w="http://schemas.openxmlformats.org/wordprocessingml/2006/main" xmlns:w14="http://schemas.microsoft.com/office/word/2010/wordml" xmlns:w15="http://schemas.microsoft.com/office/word/2012/wordml" xmlns:w16cid="http://schemas.microsoft.com/office/word/2016/wordml/cid" xmlns:w16se="http://schemas.microsoft.com/office/word/2015/wordml/symex" xmlns:wpg="http://schemas.microsoft.com/office/word/2010/wordprocessingGroup" xmlns:wpi="http://schemas.microsoft.com/office/word/2010/wordprocessingInk" xmlns:wne="http://schemas.microsoft.com/office/word/2006/wordml" xmlns:wps="http://schemas.microsoft.com/office/word/2010/wordprocessingShape" mc:Ignorable="w14 w15 w16se w16cid wp14">
   <w:body>
-    <w:p/>
+    <w:p>
+      <w:bookmarkStart w:id="0" w:name="_GoBack"/>
+      <w:bookmarkEnd w:id="0"/>
+    </w:p>
     <w:p>
       <w:pPr>
         <w:rPr>
@@ -1329,8 +1332,6 @@
         </w:rPr>
         <w:t>Design Sequence Diagram:</w:t>
       </w:r>
-      <w:bookmarkStart w:id="0" w:name="_GoBack"/>
-      <w:bookmarkEnd w:id="0"/>
       <w:r>
         <w:rPr>
           <w:b/>
@@ -2861,6 +2862,7 @@
   <w:style w:type="character" w:default="1" w:styleId="DefaultParagraphFont">
     <w:name w:val="Default Paragraph Font"/>
     <w:uiPriority w:val="1"/>
+    <w:semiHidden/>
     <w:unhideWhenUsed/>
   </w:style>
   <w:style w:type="table" w:default="1" w:styleId="TableNormal">

</xml_diff>